<commit_message>
new manuscript with scale analysis
</commit_message>
<xml_diff>
--- a/paper_1/Gespräch_Pilot_1102.docx
+++ b/paper_1/Gespräch_Pilot_1102.docx
@@ -47,44 +47,387 @@
           <w:ilvl w:val="0"/>
           <w:numId w:val="1"/>
         </w:numPr>
-      </w:pPr>
-      <w:r>
+        <w:rPr>
+          <w:highlight w:val="yellow"/>
+        </w:rPr>
+      </w:pPr>
+      <w:r>
+        <w:rPr>
+          <w:highlight w:val="yellow"/>
+        </w:rPr>
         <w:t>Antwort-Skala</w:t>
       </w:r>
       <w:r>
+        <w:rPr>
+          <w:highlight w:val="yellow"/>
+        </w:rPr>
         <w:t xml:space="preserve"> (</w:t>
       </w:r>
       <w:proofErr w:type="spellStart"/>
       <w:r>
+        <w:rPr>
+          <w:highlight w:val="yellow"/>
+        </w:rPr>
         <w:t>Lickert</w:t>
       </w:r>
       <w:proofErr w:type="spellEnd"/>
       <w:r>
+        <w:rPr>
+          <w:highlight w:val="yellow"/>
+        </w:rPr>
         <w:t>-Skala</w:t>
       </w:r>
       <w:r>
+        <w:rPr>
+          <w:highlight w:val="yellow"/>
+        </w:rPr>
+        <w:t>, (1-4, 4 = beste))</w:t>
+      </w:r>
+      <w:r>
+        <w:rPr>
+          <w:highlight w:val="yellow"/>
+        </w:rPr>
+        <w:t xml:space="preserve"> mit</w:t>
+      </w:r>
+      <w:r>
+        <w:rPr>
+          <w:highlight w:val="yellow"/>
+        </w:rPr>
+        <w:t xml:space="preserve"> in den Text</w:t>
+      </w:r>
+      <w:r>
+        <w:rPr>
+          <w:highlight w:val="yellow"/>
+        </w:rPr>
+        <w:t xml:space="preserve"> aufnehmen</w:t>
+      </w:r>
+    </w:p>
+    <w:p>
+      <w:pPr>
+        <w:pStyle w:val="Listenabsatz"/>
+      </w:pPr>
+    </w:p>
+    <w:p>
+      <w:pPr>
+        <w:pStyle w:val="Listenabsatz"/>
+        <w:numPr>
+          <w:ilvl w:val="0"/>
+          <w:numId w:val="1"/>
+        </w:numPr>
+      </w:pPr>
+      <w:r>
+        <w:t xml:space="preserve">Tabelle 2 wird Tabelle 3: </w:t>
+      </w:r>
+      <w:proofErr w:type="spellStart"/>
+      <w:r>
+        <w:t>group</w:t>
+      </w:r>
+      <w:proofErr w:type="spellEnd"/>
+      <w:r>
+        <w:t xml:space="preserve"> </w:t>
+      </w:r>
+      <w:proofErr w:type="spellStart"/>
+      <w:r>
+        <w:t>by</w:t>
+      </w:r>
+      <w:proofErr w:type="spellEnd"/>
+      <w:r>
+        <w:t xml:space="preserve"> </w:t>
+      </w:r>
+      <w:proofErr w:type="spellStart"/>
+      <w:r>
+        <w:t>function</w:t>
+      </w:r>
+      <w:proofErr w:type="spellEnd"/>
+      <w:r>
+        <w:t xml:space="preserve"> ändern, </w:t>
+      </w:r>
+    </w:p>
+    <w:p>
+      <w:pPr>
+        <w:pStyle w:val="Listenabsatz"/>
+        <w:numPr>
+          <w:ilvl w:val="0"/>
+          <w:numId w:val="1"/>
+        </w:numPr>
+      </w:pPr>
+      <w:r>
+        <w:t xml:space="preserve">Skalenanalyse </w:t>
+      </w:r>
+      <w:r>
+        <w:t xml:space="preserve">Tabelle 2: </w:t>
+      </w:r>
+    </w:p>
+    <w:p>
+      <w:r>
+        <w:t xml:space="preserve">2 </w:t>
+      </w:r>
+      <w:r>
+        <w:t xml:space="preserve">verschiedene Versionen: </w:t>
+      </w:r>
+      <w:proofErr w:type="spellStart"/>
+      <w:r>
+        <w:t>student</w:t>
+      </w:r>
+      <w:proofErr w:type="spellEnd"/>
+      <w:r>
         <w:t xml:space="preserve">, </w:t>
       </w:r>
-      <w:r>
-        <w:t>(1-4, 4 = beste)</w:t>
-      </w:r>
-      <w:r>
-        <w:t>)</w:t>
-      </w:r>
-      <w:r>
-        <w:t xml:space="preserve"> mit</w:t>
-      </w:r>
-      <w:r>
-        <w:t xml:space="preserve"> in den Text</w:t>
-      </w:r>
-      <w:r>
-        <w:t xml:space="preserve"> aufnehmen</w:t>
-      </w:r>
-    </w:p>
-    <w:p>
-      <w:pPr>
-        <w:pStyle w:val="Listenabsatz"/>
-      </w:pPr>
+      <w:proofErr w:type="spellStart"/>
+      <w:r>
+        <w:t>teacher</w:t>
+      </w:r>
+      <w:proofErr w:type="spellEnd"/>
+      <w:r>
+        <w:t xml:space="preserve"> </w:t>
+      </w:r>
+      <w:r>
+        <w:sym w:font="Wingdings" w:char="F0E0"/>
+      </w:r>
+      <w:r>
+        <w:t xml:space="preserve"> 2 Tabellen</w:t>
+      </w:r>
+    </w:p>
+    <w:p>
+      <w:pPr>
+        <w:pStyle w:val="Listenabsatz"/>
+        <w:numPr>
+          <w:ilvl w:val="0"/>
+          <w:numId w:val="2"/>
+        </w:numPr>
+      </w:pPr>
+      <w:r>
+        <w:t xml:space="preserve">1. Spalte = </w:t>
+      </w:r>
+      <w:proofErr w:type="spellStart"/>
+      <w:r>
+        <w:t>Scale</w:t>
+      </w:r>
+      <w:proofErr w:type="spellEnd"/>
+      <w:r>
+        <w:t xml:space="preserve"> (nur Hälfte der Tabelle) </w:t>
+      </w:r>
+    </w:p>
+    <w:p>
+      <w:pPr>
+        <w:pStyle w:val="Listenabsatz"/>
+        <w:numPr>
+          <w:ilvl w:val="0"/>
+          <w:numId w:val="2"/>
+        </w:numPr>
+      </w:pPr>
+      <w:r>
+        <w:t xml:space="preserve">Letzte drei Skalen vielleicht als eine Skala „Präsenz“ </w:t>
+      </w:r>
+      <w:r>
+        <w:sym w:font="Wingdings" w:char="F0E0"/>
+      </w:r>
+      <w:r>
+        <w:t xml:space="preserve"> Entscheidung nach Cronbachs Alpha + Trennschärfte (item total </w:t>
+      </w:r>
+      <w:proofErr w:type="spellStart"/>
+      <w:r>
+        <w:t>correlation</w:t>
+      </w:r>
+      <w:proofErr w:type="spellEnd"/>
+      <w:r>
+        <w:t xml:space="preserve">) </w:t>
+      </w:r>
+      <w:r>
+        <w:sym w:font="Wingdings" w:char="F0E0"/>
+      </w:r>
+      <w:r>
+        <w:t xml:space="preserve"> </w:t>
+      </w:r>
+      <w:proofErr w:type="spellStart"/>
+      <w:r>
+        <w:t>Scale</w:t>
+      </w:r>
+      <w:proofErr w:type="spellEnd"/>
+      <w:r>
+        <w:t xml:space="preserve"> </w:t>
+      </w:r>
+      <w:proofErr w:type="spellStart"/>
+      <w:r>
+        <w:t>analysis</w:t>
+      </w:r>
+      <w:proofErr w:type="spellEnd"/>
+      <w:r>
+        <w:t xml:space="preserve"> / </w:t>
+      </w:r>
+      <w:proofErr w:type="spellStart"/>
+      <w:r>
+        <w:t>scale</w:t>
+      </w:r>
+      <w:proofErr w:type="spellEnd"/>
+      <w:r>
+        <w:t xml:space="preserve"> </w:t>
+      </w:r>
+      <w:proofErr w:type="spellStart"/>
+      <w:r>
+        <w:t>reliability</w:t>
+      </w:r>
+      <w:proofErr w:type="spellEnd"/>
+      <w:r>
+        <w:t xml:space="preserve"> </w:t>
+      </w:r>
+    </w:p>
+    <w:p>
+      <w:pPr>
+        <w:pStyle w:val="Listenabsatz"/>
+        <w:numPr>
+          <w:ilvl w:val="0"/>
+          <w:numId w:val="2"/>
+        </w:numPr>
+      </w:pPr>
+      <w:r>
+        <w:t xml:space="preserve">Observer aus Skalenbeschreibung rauslassen </w:t>
+      </w:r>
+      <w:r>
+        <w:sym w:font="Wingdings" w:char="F0E0"/>
+      </w:r>
+      <w:r>
+        <w:t xml:space="preserve"> in den Text muss Info, auf welche Daten sich bezieht </w:t>
+      </w:r>
+      <w:r>
+        <w:sym w:font="Wingdings" w:char="F0E0"/>
+      </w:r>
+      <w:r>
+        <w:t xml:space="preserve"> nur Student-Perspektive (3x8)</w:t>
+      </w:r>
+    </w:p>
+    <w:p>
+      <w:pPr>
+        <w:pStyle w:val="Listenabsatz"/>
+        <w:ind w:left="1440"/>
+      </w:pPr>
+    </w:p>
+    <w:p>
+      <w:pPr>
+        <w:pStyle w:val="Listenabsatz"/>
+        <w:numPr>
+          <w:ilvl w:val="0"/>
+          <w:numId w:val="2"/>
+        </w:numPr>
+        <w:rPr>
+          <w:highlight w:val="yellow"/>
+        </w:rPr>
+      </w:pPr>
+      <w:r>
+        <w:rPr>
+          <w:highlight w:val="yellow"/>
+        </w:rPr>
+        <w:t xml:space="preserve">SD direkt hinter M </w:t>
+      </w:r>
+    </w:p>
+    <w:p>
+      <w:pPr>
+        <w:pStyle w:val="Listenabsatz"/>
+        <w:numPr>
+          <w:ilvl w:val="0"/>
+          <w:numId w:val="2"/>
+        </w:numPr>
+        <w:rPr>
+          <w:highlight w:val="yellow"/>
+        </w:rPr>
+      </w:pPr>
+      <w:r>
+        <w:rPr>
+          <w:highlight w:val="yellow"/>
+        </w:rPr>
+        <w:t xml:space="preserve">Tabelle </w:t>
+      </w:r>
+      <w:r>
+        <w:rPr>
+          <w:highlight w:val="yellow"/>
+        </w:rPr>
+        <w:t xml:space="preserve">nur auf Skalenebene </w:t>
+      </w:r>
+      <w:r>
+        <w:rPr>
+          <w:highlight w:val="yellow"/>
+        </w:rPr>
+        <w:t xml:space="preserve">abbilden </w:t>
+      </w:r>
+      <w:r>
+        <w:rPr>
+          <w:highlight w:val="yellow"/>
+        </w:rPr>
+        <w:t>(ohne Gruppen)</w:t>
+      </w:r>
+    </w:p>
+    <w:p>
+      <w:pPr>
+        <w:pStyle w:val="Listenabsatz"/>
+        <w:numPr>
+          <w:ilvl w:val="0"/>
+          <w:numId w:val="2"/>
+        </w:numPr>
+      </w:pPr>
+      <w:proofErr w:type="spellStart"/>
+      <w:r>
+        <w:t>Skewness</w:t>
+      </w:r>
+      <w:proofErr w:type="spellEnd"/>
+      <w:r>
+        <w:t xml:space="preserve"> &amp; </w:t>
+      </w:r>
+      <w:proofErr w:type="spellStart"/>
+      <w:r>
+        <w:t>Curtosis</w:t>
+      </w:r>
+      <w:proofErr w:type="spellEnd"/>
+    </w:p>
+    <w:p>
+      <w:pPr>
+        <w:pStyle w:val="Listenabsatz"/>
+        <w:numPr>
+          <w:ilvl w:val="0"/>
+          <w:numId w:val="2"/>
+        </w:numPr>
+      </w:pPr>
+      <w:r>
+        <w:rPr>
+          <w:b/>
+        </w:rPr>
+        <w:t>interne Konsistenz: Cronbachs Alpha</w:t>
+      </w:r>
+      <w:r>
+        <w:rPr>
+          <w:b/>
+        </w:rPr>
+        <w:t xml:space="preserve"> (ins Paper) </w:t>
+      </w:r>
+      <w:r>
+        <w:t>(und auch Omega bei kleinen Stichproben)</w:t>
+      </w:r>
+      <w:r>
+        <w:t>,</w:t>
+      </w:r>
+      <w:r>
+        <w:t xml:space="preserve"> wenn es unter .7 ist, dann:</w:t>
+      </w:r>
+    </w:p>
+    <w:p>
+      <w:pPr>
+        <w:pStyle w:val="Listenabsatz"/>
+        <w:numPr>
+          <w:ilvl w:val="0"/>
+          <w:numId w:val="2"/>
+        </w:numPr>
+      </w:pPr>
+      <w:r>
+        <w:t>Trennschärfe für jedes Item nochmal ausrechnen, wie hoch wäre das Alpha, wenn man Item wegläs</w:t>
+      </w:r>
+      <w:r>
+        <w:t>s</w:t>
+      </w:r>
+      <w:r>
+        <w:t>t</w:t>
+      </w:r>
+      <w:r>
+        <w:br/>
+      </w:r>
     </w:p>
     <w:p>
       <w:pPr>
@@ -95,38 +438,242 @@
         </w:numPr>
       </w:pPr>
       <w:r>
-        <w:t xml:space="preserve">Tabelle 2 wird Tabelle 3: </w:t>
-      </w:r>
+        <w:t xml:space="preserve">SE angeben, wenn man Mittelwertsunterschiede anschaut </w:t>
+      </w:r>
+    </w:p>
+    <w:p>
+      <w:pPr>
+        <w:pStyle w:val="Listenabsatz"/>
+      </w:pPr>
+    </w:p>
+    <w:p>
+      <w:pPr>
+        <w:pStyle w:val="Listenabsatz"/>
+        <w:numPr>
+          <w:ilvl w:val="0"/>
+          <w:numId w:val="1"/>
+        </w:numPr>
+      </w:pPr>
+      <w:r>
+        <w:t xml:space="preserve">Ein </w:t>
+      </w:r>
+      <w:r>
+        <w:t xml:space="preserve">Gesamtwert gesplittet nach </w:t>
+      </w:r>
+      <w:r>
+        <w:rPr>
+          <w:i/>
+        </w:rPr>
+        <w:t>Experten und Novizen</w:t>
+      </w:r>
+      <w:r>
+        <w:t xml:space="preserve"> für Helmke-Skalen und ein </w:t>
+      </w:r>
+      <w:r>
+        <w:t xml:space="preserve">Gesamt-Wert für </w:t>
+      </w:r>
+      <w:r>
+        <w:t>Präsenz</w:t>
+      </w:r>
+      <w:r>
+        <w:t>-Skalen</w:t>
+      </w:r>
+    </w:p>
+    <w:p>
+      <w:pPr>
+        <w:pStyle w:val="Listenabsatz"/>
+        <w:numPr>
+          <w:ilvl w:val="0"/>
+          <w:numId w:val="1"/>
+        </w:numPr>
+      </w:pPr>
+      <w:r>
+        <w:t>Für 4 Skalen (2x EMU (Selbst, Schüler), 2x Präsenz (Selbst, Schüler) M, SD, SE</w:t>
+      </w:r>
+    </w:p>
+    <w:p>
+      <w:pPr>
+        <w:pStyle w:val="Listenabsatz"/>
+      </w:pPr>
+    </w:p>
+    <w:p>
+      <w:pPr>
+        <w:pStyle w:val="Listenabsatz"/>
+        <w:numPr>
+          <w:ilvl w:val="0"/>
+          <w:numId w:val="1"/>
+        </w:numPr>
+      </w:pPr>
+      <w:r>
+        <w:t xml:space="preserve">2 verschiedene abhängige Variablen </w:t>
+      </w:r>
+    </w:p>
+    <w:p>
+      <w:pPr>
+        <w:pStyle w:val="Listenabsatz"/>
+      </w:pPr>
+    </w:p>
+    <w:p>
+      <w:pPr>
+        <w:pStyle w:val="Listenabsatz"/>
+        <w:numPr>
+          <w:ilvl w:val="0"/>
+          <w:numId w:val="1"/>
+        </w:numPr>
+      </w:pPr>
+      <w:r>
+        <w:t xml:space="preserve">Weitere Studie ohne </w:t>
+      </w:r>
+      <w:r>
+        <w:t xml:space="preserve">Observer-Perspektive </w:t>
+      </w:r>
+    </w:p>
+    <w:p>
+      <w:pPr>
+        <w:pStyle w:val="Listenabsatz"/>
+      </w:pPr>
+    </w:p>
+    <w:p>
+      <w:pPr>
+        <w:pStyle w:val="Listenabsatz"/>
+        <w:numPr>
+          <w:ilvl w:val="0"/>
+          <w:numId w:val="1"/>
+        </w:numPr>
+      </w:pPr>
+      <w:r>
+        <w:t>Plots:</w:t>
+      </w:r>
+    </w:p>
+    <w:p>
+      <w:pPr>
+        <w:pStyle w:val="Listenabsatz"/>
+      </w:pPr>
+    </w:p>
+    <w:p>
+      <w:pPr>
+        <w:pStyle w:val="Listenabsatz"/>
+        <w:numPr>
+          <w:ilvl w:val="0"/>
+          <w:numId w:val="4"/>
+        </w:numPr>
+      </w:pPr>
+      <w:r>
+        <w:t xml:space="preserve">Plots bekommen Figure-Caption </w:t>
+      </w:r>
+    </w:p>
+    <w:p>
+      <w:pPr>
+        <w:pStyle w:val="Listenabsatz"/>
+        <w:numPr>
+          <w:ilvl w:val="0"/>
+          <w:numId w:val="3"/>
+        </w:numPr>
+      </w:pPr>
+      <w:r>
+        <w:t>Observer fliegt raus</w:t>
+      </w:r>
+    </w:p>
+    <w:p>
+      <w:pPr>
+        <w:pStyle w:val="Listenabsatz"/>
+        <w:numPr>
+          <w:ilvl w:val="0"/>
+          <w:numId w:val="3"/>
+        </w:numPr>
+        <w:rPr>
+          <w:lang w:val="en-US"/>
+        </w:rPr>
+      </w:pPr>
       <w:proofErr w:type="spellStart"/>
       <w:r>
-        <w:t>group</w:t>
+        <w:rPr>
+          <w:lang w:val="en-US"/>
+        </w:rPr>
+        <w:t>Statt</w:t>
       </w:r>
       <w:proofErr w:type="spellEnd"/>
       <w:r>
+        <w:rPr>
+          <w:lang w:val="en-US"/>
+        </w:rPr>
+        <w:t xml:space="preserve"> Teacher </w:t>
+      </w:r>
+      <w:r>
+        <w:sym w:font="Wingdings" w:char="F0E0"/>
+      </w:r>
+      <w:r>
+        <w:rPr>
+          <w:lang w:val="en-US"/>
+        </w:rPr>
+        <w:t xml:space="preserve"> self-assessment u</w:t>
+      </w:r>
+      <w:r>
+        <w:rPr>
+          <w:lang w:val="en-US"/>
+        </w:rPr>
+        <w:t>nd student</w:t>
+      </w:r>
+    </w:p>
+    <w:p>
+      <w:pPr>
+        <w:pStyle w:val="Listenabsatz"/>
+        <w:numPr>
+          <w:ilvl w:val="0"/>
+          <w:numId w:val="3"/>
+        </w:numPr>
+        <w:rPr>
+          <w:lang w:val="en-US"/>
+        </w:rPr>
+      </w:pPr>
+      <w:r>
+        <w:rPr>
+          <w:lang w:val="en-US"/>
+        </w:rPr>
+        <w:t xml:space="preserve">Line Plots </w:t>
+      </w:r>
+      <w:proofErr w:type="spellStart"/>
+      <w:r>
+        <w:rPr>
+          <w:lang w:val="en-US"/>
+        </w:rPr>
+        <w:t>für</w:t>
+      </w:r>
+      <w:proofErr w:type="spellEnd"/>
+      <w:r>
+        <w:rPr>
+          <w:lang w:val="en-US"/>
+        </w:rPr>
         <w:t xml:space="preserve"> </w:t>
       </w:r>
       <w:proofErr w:type="spellStart"/>
       <w:r>
-        <w:t>by</w:t>
+        <w:rPr>
+          <w:lang w:val="en-US"/>
+        </w:rPr>
+        <w:t>Skalen</w:t>
       </w:r>
       <w:proofErr w:type="spellEnd"/>
-      <w:r>
-        <w:t xml:space="preserve"> </w:t>
-      </w:r>
-      <w:proofErr w:type="spellStart"/>
-      <w:r>
-        <w:t>function</w:t>
-      </w:r>
-      <w:proofErr w:type="spellEnd"/>
-      <w:r>
-        <w:t xml:space="preserve"> ändern, </w:t>
-      </w:r>
-    </w:p>
-    <w:p>
-      <w:pPr>
-        <w:pStyle w:val="Listenabsatz"/>
-      </w:pPr>
-    </w:p>
+    </w:p>
+    <w:p>
+      <w:r>
+        <w:t>Wir rechnen: 2 Varianzanalysen, vorgeschaltet: 1 M</w:t>
+      </w:r>
+      <w:r>
+        <w:t>ANOVA (multiple Varianzanalysen)</w:t>
+      </w:r>
+    </w:p>
+    <w:p>
+      <w:r>
+        <w:t xml:space="preserve">4 </w:t>
+      </w:r>
+    </w:p>
+    <w:p>
+      <w:r>
+        <w:t>2 AV: EMU, Präsenz</w:t>
+      </w:r>
+    </w:p>
+    <w:p/>
     <w:p>
       <w:pPr>
         <w:pStyle w:val="Listenabsatz"/>
@@ -136,551 +683,40 @@
         </w:numPr>
       </w:pPr>
       <w:r>
-        <w:t xml:space="preserve">Skalenanalyse </w:t>
-      </w:r>
-      <w:r>
-        <w:t xml:space="preserve">Tabelle 2: </w:t>
-      </w:r>
-    </w:p>
-    <w:p>
-      <w:r>
-        <w:t xml:space="preserve">3 verschiedene Versionen: </w:t>
-      </w:r>
-      <w:proofErr w:type="spellStart"/>
-      <w:r>
-        <w:t>student</w:t>
-      </w:r>
-      <w:proofErr w:type="spellEnd"/>
-      <w:r>
-        <w:t xml:space="preserve">, </w:t>
-      </w:r>
-      <w:proofErr w:type="spellStart"/>
-      <w:r>
-        <w:t>teacher</w:t>
-      </w:r>
-      <w:proofErr w:type="spellEnd"/>
-      <w:r>
-        <w:t xml:space="preserve"> </w:t>
-      </w:r>
-      <w:r>
-        <w:sym w:font="Wingdings" w:char="F0E0"/>
-      </w:r>
-      <w:r>
-        <w:t xml:space="preserve"> 2 Tabellen</w:t>
-      </w:r>
-    </w:p>
-    <w:p>
-      <w:pPr>
-        <w:pStyle w:val="Listenabsatz"/>
-        <w:numPr>
-          <w:ilvl w:val="0"/>
-          <w:numId w:val="2"/>
-        </w:numPr>
-      </w:pPr>
-      <w:r>
-        <w:t xml:space="preserve">1. Spalte = </w:t>
-      </w:r>
-      <w:proofErr w:type="spellStart"/>
-      <w:r>
-        <w:t>Scale</w:t>
-      </w:r>
-      <w:proofErr w:type="spellEnd"/>
-      <w:r>
-        <w:t xml:space="preserve"> (nur Hälfte der Tabelle) </w:t>
-      </w:r>
-    </w:p>
-    <w:p>
-      <w:pPr>
-        <w:pStyle w:val="Listenabsatz"/>
-        <w:numPr>
-          <w:ilvl w:val="0"/>
-          <w:numId w:val="2"/>
-        </w:numPr>
-      </w:pPr>
-      <w:r>
-        <w:t xml:space="preserve">Letzte drei Skalen vielleicht als eine Skala „Präsenz“ </w:t>
-      </w:r>
-      <w:r>
-        <w:sym w:font="Wingdings" w:char="F0E0"/>
-      </w:r>
-      <w:r>
-        <w:t xml:space="preserve"> Entscheidung nach Cronbachs Alpha + Trennschärfte (item total </w:t>
-      </w:r>
-      <w:proofErr w:type="spellStart"/>
-      <w:r>
-        <w:t>correlation</w:t>
-      </w:r>
-      <w:proofErr w:type="spellEnd"/>
-      <w:r>
-        <w:t xml:space="preserve">) </w:t>
-      </w:r>
-      <w:r>
-        <w:sym w:font="Wingdings" w:char="F0E0"/>
-      </w:r>
-      <w:r>
-        <w:t xml:space="preserve"> </w:t>
-      </w:r>
-      <w:proofErr w:type="spellStart"/>
-      <w:r>
-        <w:t>Scale</w:t>
-      </w:r>
-      <w:proofErr w:type="spellEnd"/>
-      <w:r>
-        <w:t xml:space="preserve"> </w:t>
-      </w:r>
-      <w:proofErr w:type="spellStart"/>
-      <w:r>
-        <w:t>analysis</w:t>
-      </w:r>
-      <w:proofErr w:type="spellEnd"/>
-      <w:r>
-        <w:t xml:space="preserve"> / </w:t>
-      </w:r>
-      <w:proofErr w:type="spellStart"/>
-      <w:r>
-        <w:t>scale</w:t>
-      </w:r>
-      <w:proofErr w:type="spellEnd"/>
-      <w:r>
-        <w:t xml:space="preserve"> </w:t>
-      </w:r>
-      <w:proofErr w:type="spellStart"/>
-      <w:r>
-        <w:t>reliability</w:t>
-      </w:r>
-      <w:proofErr w:type="spellEnd"/>
-      <w:r>
-        <w:t xml:space="preserve"> </w:t>
-      </w:r>
-    </w:p>
-    <w:p>
-      <w:pPr>
-        <w:pStyle w:val="Listenabsatz"/>
-        <w:numPr>
-          <w:ilvl w:val="0"/>
-          <w:numId w:val="2"/>
-        </w:numPr>
-      </w:pPr>
-      <w:r>
-        <w:t xml:space="preserve">Observer aus Skalenbeschreibung rauslassen </w:t>
-      </w:r>
-      <w:r>
-        <w:sym w:font="Wingdings" w:char="F0E0"/>
-      </w:r>
-      <w:r>
-        <w:t xml:space="preserve"> in den Text muss Info, auf welche Daten sich bezieht </w:t>
-      </w:r>
-      <w:r>
-        <w:sym w:font="Wingdings" w:char="F0E0"/>
-      </w:r>
-      <w:r>
-        <w:t xml:space="preserve"> nur Student-Perspektive (3x8)</w:t>
-      </w:r>
-    </w:p>
-    <w:p>
-      <w:pPr>
-        <w:pStyle w:val="Listenabsatz"/>
-        <w:ind w:left="1440"/>
-      </w:pPr>
-    </w:p>
-    <w:p>
-      <w:pPr>
-        <w:pStyle w:val="Listenabsatz"/>
-        <w:numPr>
-          <w:ilvl w:val="0"/>
-          <w:numId w:val="2"/>
-        </w:numPr>
-      </w:pPr>
-      <w:r>
-        <w:t xml:space="preserve">SD direkt hinter M </w:t>
-      </w:r>
-    </w:p>
-    <w:p>
-      <w:pPr>
-        <w:pStyle w:val="Listenabsatz"/>
-        <w:numPr>
-          <w:ilvl w:val="0"/>
-          <w:numId w:val="2"/>
-        </w:numPr>
-      </w:pPr>
-      <w:r>
-        <w:t xml:space="preserve">Tabelle </w:t>
-      </w:r>
-      <w:r>
-        <w:t xml:space="preserve">nur auf Skalenebene </w:t>
-      </w:r>
-      <w:r>
-        <w:t xml:space="preserve">abbilden </w:t>
-      </w:r>
-      <w:r>
-        <w:t>(ohne Gruppen)</w:t>
-      </w:r>
-    </w:p>
-    <w:p>
-      <w:pPr>
-        <w:pStyle w:val="Listenabsatz"/>
-        <w:numPr>
-          <w:ilvl w:val="0"/>
-          <w:numId w:val="2"/>
-        </w:numPr>
-      </w:pPr>
-      <w:proofErr w:type="spellStart"/>
-      <w:r>
-        <w:t>Skewness</w:t>
-      </w:r>
-      <w:proofErr w:type="spellEnd"/>
-      <w:r>
-        <w:t xml:space="preserve"> &amp; </w:t>
-      </w:r>
-      <w:proofErr w:type="spellStart"/>
-      <w:r>
-        <w:t>Curtosis</w:t>
-      </w:r>
-      <w:proofErr w:type="spellEnd"/>
-    </w:p>
-    <w:p>
-      <w:pPr>
-        <w:pStyle w:val="Listenabsatz"/>
-        <w:numPr>
-          <w:ilvl w:val="0"/>
-          <w:numId w:val="2"/>
-        </w:numPr>
-      </w:pPr>
-      <w:r>
-        <w:rPr>
-          <w:b/>
-        </w:rPr>
-        <w:t>interne Konsistenz: Cronbachs Alpha</w:t>
-      </w:r>
-      <w:r>
-        <w:rPr>
-          <w:b/>
-        </w:rPr>
-        <w:t xml:space="preserve"> (ins Paper) </w:t>
-      </w:r>
-      <w:r>
-        <w:t>(und auch Omega bei kleinen Stichproben)</w:t>
-      </w:r>
-      <w:r>
-        <w:t>,</w:t>
-      </w:r>
-      <w:r>
-        <w:t xml:space="preserve"> wenn es unter .7 ist, dann:</w:t>
-      </w:r>
-    </w:p>
-    <w:p>
-      <w:pPr>
-        <w:pStyle w:val="Listenabsatz"/>
-        <w:numPr>
-          <w:ilvl w:val="0"/>
-          <w:numId w:val="2"/>
-        </w:numPr>
-      </w:pPr>
-      <w:r>
-        <w:t>Trennschärfe für jedes Item nochmal ausrechnen, wie hoch wäre das Alpha, wenn man Item wegläs</w:t>
-      </w:r>
-      <w:r>
-        <w:t>s</w:t>
-      </w:r>
-      <w:r>
-        <w:t>t</w:t>
-      </w:r>
-      <w:r>
-        <w:br/>
+        <w:lastRenderedPageBreak/>
+        <w:t>Boxplots</w:t>
+      </w:r>
+      <w:r>
+        <w:t xml:space="preserve"> ersetzen durch Line Plots </w:t>
+      </w:r>
+    </w:p>
+    <w:p>
+      <w:pPr>
+        <w:pStyle w:val="Listenabsatz"/>
+        <w:numPr>
+          <w:ilvl w:val="0"/>
+          <w:numId w:val="1"/>
+        </w:numPr>
+      </w:pPr>
+      <w:r>
+        <w:t xml:space="preserve">Deckeneffekte </w:t>
+      </w:r>
+    </w:p>
+    <w:p>
+      <w:pPr>
+        <w:pStyle w:val="Listenabsatz"/>
+        <w:numPr>
+          <w:ilvl w:val="0"/>
+          <w:numId w:val="1"/>
+        </w:numPr>
+      </w:pPr>
+      <w:r>
+        <w:t>Werte überprüfen,</w:t>
       </w:r>
       <w:bookmarkStart w:id="0" w:name="_GoBack"/>
       <w:bookmarkEnd w:id="0"/>
-    </w:p>
-    <w:p>
-      <w:pPr>
-        <w:pStyle w:val="Listenabsatz"/>
-        <w:numPr>
-          <w:ilvl w:val="0"/>
-          <w:numId w:val="1"/>
-        </w:numPr>
-      </w:pPr>
-      <w:r>
-        <w:t xml:space="preserve">SE angeben, wenn man Mittelwertsunterschiede anschaut </w:t>
-      </w:r>
-    </w:p>
-    <w:p>
-      <w:pPr>
-        <w:pStyle w:val="Listenabsatz"/>
-      </w:pPr>
-    </w:p>
-    <w:p>
-      <w:pPr>
-        <w:pStyle w:val="Listenabsatz"/>
-        <w:numPr>
-          <w:ilvl w:val="0"/>
-          <w:numId w:val="1"/>
-        </w:numPr>
-      </w:pPr>
-      <w:r>
-        <w:t xml:space="preserve">Ein </w:t>
-      </w:r>
-      <w:r>
-        <w:t xml:space="preserve">Gesamtwert gesplittet nach </w:t>
-      </w:r>
-      <w:r>
-        <w:rPr>
-          <w:i/>
-        </w:rPr>
-        <w:t>Experten und Novizen</w:t>
-      </w:r>
-      <w:r>
-        <w:t xml:space="preserve"> für Helmke-Skalen und ein </w:t>
-      </w:r>
-      <w:r>
-        <w:t xml:space="preserve">Gesamt-Wert für </w:t>
-      </w:r>
-      <w:r>
-        <w:t>Präsenz</w:t>
-      </w:r>
-      <w:r>
-        <w:t>-Skalen</w:t>
-      </w:r>
-    </w:p>
-    <w:p>
-      <w:pPr>
-        <w:pStyle w:val="Listenabsatz"/>
-        <w:numPr>
-          <w:ilvl w:val="0"/>
-          <w:numId w:val="1"/>
-        </w:numPr>
-      </w:pPr>
-      <w:r>
-        <w:t>Für 4 Skalen (2x EMU (Selbst, Schüler), 2x Präsenz (Selbst, Schüler) M, SD, SE</w:t>
-      </w:r>
-    </w:p>
-    <w:p>
-      <w:pPr>
-        <w:pStyle w:val="Listenabsatz"/>
-      </w:pPr>
-    </w:p>
-    <w:p>
-      <w:pPr>
-        <w:pStyle w:val="Listenabsatz"/>
-        <w:numPr>
-          <w:ilvl w:val="0"/>
-          <w:numId w:val="1"/>
-        </w:numPr>
-      </w:pPr>
-      <w:r>
-        <w:t xml:space="preserve">2 verschiedene abhängige Variablen </w:t>
-      </w:r>
-    </w:p>
-    <w:p>
-      <w:pPr>
-        <w:pStyle w:val="Listenabsatz"/>
-      </w:pPr>
-    </w:p>
-    <w:p>
-      <w:pPr>
-        <w:pStyle w:val="Listenabsatz"/>
-        <w:numPr>
-          <w:ilvl w:val="0"/>
-          <w:numId w:val="1"/>
-        </w:numPr>
-      </w:pPr>
-      <w:r>
-        <w:t xml:space="preserve">Weitere Studie ohne </w:t>
-      </w:r>
-      <w:r>
-        <w:t xml:space="preserve">Observer-Perspektive </w:t>
-      </w:r>
-    </w:p>
-    <w:p>
-      <w:pPr>
-        <w:pStyle w:val="Listenabsatz"/>
-      </w:pPr>
-    </w:p>
-    <w:p>
-      <w:pPr>
-        <w:pStyle w:val="Listenabsatz"/>
-        <w:numPr>
-          <w:ilvl w:val="0"/>
-          <w:numId w:val="1"/>
-        </w:numPr>
-      </w:pPr>
-      <w:r>
-        <w:t>Plots:</w:t>
-      </w:r>
-    </w:p>
-    <w:p>
-      <w:pPr>
-        <w:pStyle w:val="Listenabsatz"/>
-      </w:pPr>
-    </w:p>
-    <w:p>
-      <w:pPr>
-        <w:pStyle w:val="Listenabsatz"/>
-        <w:numPr>
-          <w:ilvl w:val="0"/>
-          <w:numId w:val="4"/>
-        </w:numPr>
-      </w:pPr>
-      <w:r>
-        <w:t xml:space="preserve">Plots bekommen Figure-Caption </w:t>
-      </w:r>
-    </w:p>
-    <w:p>
-      <w:pPr>
-        <w:pStyle w:val="Listenabsatz"/>
-        <w:numPr>
-          <w:ilvl w:val="0"/>
-          <w:numId w:val="3"/>
-        </w:numPr>
-      </w:pPr>
-      <w:r>
-        <w:t>Observer fliegt raus</w:t>
-      </w:r>
-    </w:p>
-    <w:p>
-      <w:pPr>
-        <w:pStyle w:val="Listenabsatz"/>
-        <w:numPr>
-          <w:ilvl w:val="0"/>
-          <w:numId w:val="3"/>
-        </w:numPr>
-        <w:rPr>
-          <w:lang w:val="en-US"/>
-        </w:rPr>
-      </w:pPr>
-      <w:proofErr w:type="spellStart"/>
-      <w:r>
-        <w:rPr>
-          <w:lang w:val="en-US"/>
-        </w:rPr>
-        <w:t>Statt</w:t>
-      </w:r>
-      <w:proofErr w:type="spellEnd"/>
-      <w:r>
-        <w:rPr>
-          <w:lang w:val="en-US"/>
-        </w:rPr>
-        <w:t xml:space="preserve"> Teacher </w:t>
-      </w:r>
-      <w:r>
-        <w:sym w:font="Wingdings" w:char="F0E0"/>
-      </w:r>
-      <w:r>
-        <w:rPr>
-          <w:lang w:val="en-US"/>
-        </w:rPr>
-        <w:t xml:space="preserve"> self-assessment u</w:t>
-      </w:r>
-      <w:r>
-        <w:rPr>
-          <w:lang w:val="en-US"/>
-        </w:rPr>
-        <w:t>nd student</w:t>
-      </w:r>
-    </w:p>
-    <w:p>
-      <w:pPr>
-        <w:pStyle w:val="Listenabsatz"/>
-        <w:numPr>
-          <w:ilvl w:val="0"/>
-          <w:numId w:val="3"/>
-        </w:numPr>
-        <w:rPr>
-          <w:lang w:val="en-US"/>
-        </w:rPr>
-      </w:pPr>
-      <w:r>
-        <w:rPr>
-          <w:lang w:val="en-US"/>
-        </w:rPr>
-        <w:t xml:space="preserve">Line Plots </w:t>
-      </w:r>
-      <w:proofErr w:type="spellStart"/>
-      <w:r>
-        <w:rPr>
-          <w:lang w:val="en-US"/>
-        </w:rPr>
-        <w:t>für</w:t>
-      </w:r>
-      <w:proofErr w:type="spellEnd"/>
-      <w:r>
-        <w:rPr>
-          <w:lang w:val="en-US"/>
-        </w:rPr>
-        <w:t xml:space="preserve"> </w:t>
-      </w:r>
-      <w:proofErr w:type="spellStart"/>
-      <w:r>
-        <w:rPr>
-          <w:lang w:val="en-US"/>
-        </w:rPr>
-        <w:t>Skalen</w:t>
-      </w:r>
-      <w:proofErr w:type="spellEnd"/>
-    </w:p>
-    <w:p>
-      <w:pPr>
-        <w:rPr>
-          <w:lang w:val="en-US"/>
-        </w:rPr>
-      </w:pPr>
-    </w:p>
-    <w:p>
-      <w:r>
-        <w:t>Wir rechnen: 2 Varianzanalysen, vorgeschaltet: 1 M</w:t>
-      </w:r>
-      <w:r>
-        <w:t>ANOVA (multiple Varianzanalysen)</w:t>
-      </w:r>
-    </w:p>
-    <w:p>
-      <w:r>
-        <w:t xml:space="preserve">4 </w:t>
-      </w:r>
-    </w:p>
-    <w:p>
-      <w:r>
-        <w:lastRenderedPageBreak/>
-        <w:t>2 AV: EMU, Präsenz</w:t>
-      </w:r>
-    </w:p>
-    <w:p/>
-    <w:p>
-      <w:pPr>
-        <w:pStyle w:val="Listenabsatz"/>
-        <w:numPr>
-          <w:ilvl w:val="0"/>
-          <w:numId w:val="1"/>
-        </w:numPr>
-      </w:pPr>
-      <w:r>
-        <w:t>Boxplots</w:t>
-      </w:r>
-      <w:r>
-        <w:t xml:space="preserve"> ersetzen durch Line Plots </w:t>
-      </w:r>
-    </w:p>
-    <w:p>
-      <w:pPr>
-        <w:pStyle w:val="Listenabsatz"/>
-        <w:numPr>
-          <w:ilvl w:val="0"/>
-          <w:numId w:val="1"/>
-        </w:numPr>
-      </w:pPr>
-      <w:r>
-        <w:t xml:space="preserve">Deckeneffekte </w:t>
-      </w:r>
-    </w:p>
-    <w:p>
-      <w:pPr>
-        <w:pStyle w:val="Listenabsatz"/>
-        <w:numPr>
-          <w:ilvl w:val="0"/>
-          <w:numId w:val="1"/>
-        </w:numPr>
-      </w:pPr>
-      <w:r>
-        <w:t xml:space="preserve">Werte überprüfen, 0 weglassen als </w:t>
+      <w:r>
+        <w:t xml:space="preserve"> 0 weglassen als </w:t>
       </w:r>
       <w:proofErr w:type="spellStart"/>
       <w:r>

</xml_diff>

<commit_message>
added alpha for each scale (self-assessment/students)
</commit_message>
<xml_diff>
--- a/paper_1/Gespräch_Pilot_1102.docx
+++ b/paper_1/Gespräch_Pilot_1102.docx
@@ -195,16 +195,28 @@
           <w:ilvl w:val="0"/>
           <w:numId w:val="2"/>
         </w:numPr>
-      </w:pPr>
-      <w:r>
+        <w:rPr>
+          <w:highlight w:val="yellow"/>
+        </w:rPr>
+      </w:pPr>
+      <w:r>
+        <w:rPr>
+          <w:highlight w:val="yellow"/>
+        </w:rPr>
         <w:t xml:space="preserve">1. Spalte = </w:t>
       </w:r>
       <w:proofErr w:type="spellStart"/>
       <w:r>
+        <w:rPr>
+          <w:highlight w:val="yellow"/>
+        </w:rPr>
         <w:t>Scale</w:t>
       </w:r>
       <w:proofErr w:type="spellEnd"/>
       <w:r>
+        <w:rPr>
+          <w:highlight w:val="yellow"/>
+        </w:rPr>
         <w:t xml:space="preserve"> (nur Hälfte der Tabelle) </w:t>
       </w:r>
     </w:p>
@@ -363,17 +375,29 @@
           <w:ilvl w:val="0"/>
           <w:numId w:val="2"/>
         </w:numPr>
+        <w:rPr>
+          <w:highlight w:val="yellow"/>
+        </w:rPr>
       </w:pPr>
       <w:proofErr w:type="spellStart"/>
       <w:r>
+        <w:rPr>
+          <w:highlight w:val="yellow"/>
+        </w:rPr>
         <w:t>Skewness</w:t>
       </w:r>
       <w:proofErr w:type="spellEnd"/>
       <w:r>
+        <w:rPr>
+          <w:highlight w:val="yellow"/>
+        </w:rPr>
         <w:t xml:space="preserve"> &amp; </w:t>
       </w:r>
       <w:proofErr w:type="spellStart"/>
       <w:r>
+        <w:rPr>
+          <w:highlight w:val="yellow"/>
+        </w:rPr>
         <w:t>Curtosis</w:t>
       </w:r>
       <w:proofErr w:type="spellEnd"/>
@@ -385,27 +409,35 @@
           <w:ilvl w:val="0"/>
           <w:numId w:val="2"/>
         </w:numPr>
+        <w:rPr>
+          <w:highlight w:val="yellow"/>
+        </w:rPr>
       </w:pPr>
       <w:r>
         <w:rPr>
           <w:b/>
+          <w:highlight w:val="yellow"/>
         </w:rPr>
         <w:t>interne Konsistenz: Cronbachs Alpha</w:t>
       </w:r>
       <w:r>
         <w:rPr>
           <w:b/>
+          <w:highlight w:val="yellow"/>
         </w:rPr>
         <w:t xml:space="preserve"> (ins Paper) </w:t>
       </w:r>
       <w:r>
+        <w:rPr>
+          <w:highlight w:val="yellow"/>
+        </w:rPr>
         <w:t>(und auch Omega bei kleinen Stichproben)</w:t>
       </w:r>
       <w:r>
-        <w:t>,</w:t>
-      </w:r>
-      <w:r>
-        <w:t xml:space="preserve"> wenn es unter .7 ist, dann:</w:t>
+        <w:rPr>
+          <w:highlight w:val="yellow"/>
+        </w:rPr>
+        <w:t>, wenn es unter .7 ist, dann:</w:t>
       </w:r>
     </w:p>
     <w:p>
@@ -479,6 +511,7 @@
         <w:t>-Skalen</w:t>
       </w:r>
     </w:p>
+    <w:p/>
     <w:p>
       <w:pPr>
         <w:pStyle w:val="Listenabsatz"/>
@@ -557,8 +590,14 @@
           <w:ilvl w:val="0"/>
           <w:numId w:val="4"/>
         </w:numPr>
-      </w:pPr>
-      <w:r>
+        <w:rPr>
+          <w:highlight w:val="yellow"/>
+        </w:rPr>
+      </w:pPr>
+      <w:r>
+        <w:rPr>
+          <w:highlight w:val="yellow"/>
+        </w:rPr>
         <w:t xml:space="preserve">Plots bekommen Figure-Caption </w:t>
       </w:r>
     </w:p>
@@ -569,8 +608,14 @@
           <w:ilvl w:val="0"/>
           <w:numId w:val="3"/>
         </w:numPr>
-      </w:pPr>
-      <w:r>
+        <w:rPr>
+          <w:highlight w:val="yellow"/>
+        </w:rPr>
+      </w:pPr>
+      <w:r>
+        <w:rPr>
+          <w:highlight w:val="yellow"/>
+        </w:rPr>
         <w:t>Observer fliegt raus</w:t>
       </w:r>
     </w:p>
@@ -582,12 +627,14 @@
           <w:numId w:val="3"/>
         </w:numPr>
         <w:rPr>
+          <w:highlight w:val="yellow"/>
           <w:lang w:val="en-US"/>
         </w:rPr>
       </w:pPr>
       <w:proofErr w:type="spellStart"/>
       <w:r>
         <w:rPr>
+          <w:highlight w:val="yellow"/>
           <w:lang w:val="en-US"/>
         </w:rPr>
         <w:t>Statt</w:t>
@@ -595,85 +642,226 @@
       <w:proofErr w:type="spellEnd"/>
       <w:r>
         <w:rPr>
+          <w:highlight w:val="yellow"/>
           <w:lang w:val="en-US"/>
         </w:rPr>
         <w:t xml:space="preserve"> Teacher </w:t>
       </w:r>
       <w:r>
+        <w:rPr>
+          <w:highlight w:val="yellow"/>
+        </w:rPr>
         <w:sym w:font="Wingdings" w:char="F0E0"/>
       </w:r>
       <w:r>
         <w:rPr>
+          <w:highlight w:val="yellow"/>
           <w:lang w:val="en-US"/>
         </w:rPr>
-        <w:t xml:space="preserve"> self-assessment u</w:t>
-      </w:r>
-      <w:r>
+        <w:t xml:space="preserve"> self-assessment und student</w:t>
+      </w:r>
+    </w:p>
+    <w:p>
+      <w:pPr>
+        <w:pStyle w:val="Listenabsatz"/>
+        <w:numPr>
+          <w:ilvl w:val="0"/>
+          <w:numId w:val="3"/>
+        </w:numPr>
         <w:rPr>
           <w:lang w:val="en-US"/>
         </w:rPr>
-        <w:t>nd student</w:t>
-      </w:r>
-    </w:p>
-    <w:p>
-      <w:pPr>
-        <w:pStyle w:val="Listenabsatz"/>
-        <w:numPr>
-          <w:ilvl w:val="0"/>
-          <w:numId w:val="3"/>
-        </w:numPr>
+      </w:pPr>
+      <w:r>
         <w:rPr>
           <w:lang w:val="en-US"/>
         </w:rPr>
-      </w:pPr>
+        <w:t xml:space="preserve">Line Plots </w:t>
+      </w:r>
+      <w:proofErr w:type="spellStart"/>
       <w:r>
         <w:rPr>
           <w:lang w:val="en-US"/>
         </w:rPr>
-        <w:t xml:space="preserve">Line Plots </w:t>
+        <w:t>für</w:t>
+      </w:r>
+      <w:proofErr w:type="spellEnd"/>
+      <w:r>
+        <w:rPr>
+          <w:lang w:val="en-US"/>
+        </w:rPr>
+        <w:t xml:space="preserve"> </w:t>
       </w:r>
       <w:proofErr w:type="spellStart"/>
       <w:r>
         <w:rPr>
           <w:lang w:val="en-US"/>
         </w:rPr>
-        <w:t>für</w:t>
+        <w:t>Skalen</w:t>
       </w:r>
       <w:proofErr w:type="spellEnd"/>
-      <w:r>
-        <w:rPr>
-          <w:lang w:val="en-US"/>
+    </w:p>
+    <w:p/>
+    <w:p/>
+    <w:p>
+      <w:r>
+        <w:lastRenderedPageBreak/>
+        <w:t>Wir rechnen: 2 Varianzanalysen, vorgeschaltet: 1 M</w:t>
+      </w:r>
+      <w:r>
+        <w:t>ANOVA (multiple Varianzanalysen)</w:t>
+      </w:r>
+    </w:p>
+    <w:p>
+      <w:r>
+        <w:t xml:space="preserve">4 </w:t>
+      </w:r>
+    </w:p>
+    <w:p>
+      <w:r>
+        <w:t>2 AV: EMU, Präsenz</w:t>
+      </w:r>
+    </w:p>
+    <w:p/>
+    <w:p>
+      <w:pPr>
+        <w:pStyle w:val="Listenabsatz"/>
+        <w:numPr>
+          <w:ilvl w:val="0"/>
+          <w:numId w:val="1"/>
+        </w:numPr>
+      </w:pPr>
+      <w:r>
+        <w:t>Boxplots</w:t>
+      </w:r>
+      <w:r>
+        <w:t xml:space="preserve"> ersetzen durch Line Plots </w:t>
+      </w:r>
+    </w:p>
+    <w:p>
+      <w:pPr>
+        <w:pStyle w:val="Listenabsatz"/>
+        <w:numPr>
+          <w:ilvl w:val="0"/>
+          <w:numId w:val="1"/>
+        </w:numPr>
+      </w:pPr>
+      <w:r>
+        <w:t xml:space="preserve">Deckeneffekte </w:t>
+      </w:r>
+    </w:p>
+    <w:p>
+      <w:pPr>
+        <w:pStyle w:val="Listenabsatz"/>
+        <w:numPr>
+          <w:ilvl w:val="0"/>
+          <w:numId w:val="1"/>
+        </w:numPr>
+        <w:rPr>
+          <w:highlight w:val="yellow"/>
+        </w:rPr>
+      </w:pPr>
+      <w:r>
+        <w:rPr>
+          <w:highlight w:val="yellow"/>
+        </w:rPr>
+        <w:t xml:space="preserve">Werte überprüfen, 0 weglassen als </w:t>
+      </w:r>
+      <w:proofErr w:type="spellStart"/>
+      <w:r>
+        <w:rPr>
+          <w:highlight w:val="yellow"/>
+        </w:rPr>
+        <w:t>value</w:t>
+      </w:r>
+      <w:proofErr w:type="spellEnd"/>
+    </w:p>
+    <w:p>
+      <w:pPr>
+        <w:rPr>
+          <w:highlight w:val="yellow"/>
+        </w:rPr>
+      </w:pPr>
+    </w:p>
+    <w:p>
+      <w:pPr>
+        <w:rPr>
+          <w:highlight w:val="green"/>
+        </w:rPr>
+      </w:pPr>
+      <w:r>
+        <w:rPr>
+          <w:highlight w:val="green"/>
+        </w:rPr>
+        <w:t>Fragen:</w:t>
+      </w:r>
+    </w:p>
+    <w:p>
+      <w:pPr>
+        <w:pStyle w:val="Listenabsatz"/>
+        <w:numPr>
+          <w:ilvl w:val="0"/>
+          <w:numId w:val="1"/>
+        </w:numPr>
+        <w:rPr>
+          <w:highlight w:val="green"/>
+        </w:rPr>
+      </w:pPr>
+      <w:r>
+        <w:rPr>
+          <w:highlight w:val="green"/>
         </w:rPr>
         <w:t xml:space="preserve"> </w:t>
       </w:r>
+      <w:r>
+        <w:rPr>
+          <w:highlight w:val="green"/>
+        </w:rPr>
+        <w:t xml:space="preserve">Warum </w:t>
+      </w:r>
       <w:proofErr w:type="spellStart"/>
       <w:r>
         <w:rPr>
-          <w:lang w:val="en-US"/>
-        </w:rPr>
-        <w:t>Skalen</w:t>
+          <w:highlight w:val="green"/>
+        </w:rPr>
+        <w:t>Cronbach’s</w:t>
       </w:r>
       <w:proofErr w:type="spellEnd"/>
-    </w:p>
-    <w:p>
-      <w:r>
-        <w:t>Wir rechnen: 2 Varianzanalysen, vorgeschaltet: 1 M</w:t>
-      </w:r>
-      <w:r>
-        <w:t>ANOVA (multiple Varianzanalysen)</w:t>
-      </w:r>
-    </w:p>
-    <w:p>
-      <w:r>
-        <w:t xml:space="preserve">4 </w:t>
-      </w:r>
-    </w:p>
-    <w:p>
-      <w:r>
-        <w:t>2 AV: EMU, Präsenz</w:t>
-      </w:r>
-    </w:p>
-    <w:p/>
+      <w:r>
+        <w:rPr>
+          <w:highlight w:val="green"/>
+        </w:rPr>
+        <w:t xml:space="preserve"> Alpha getrennt berechnen für </w:t>
+      </w:r>
+      <w:proofErr w:type="spellStart"/>
+      <w:r>
+        <w:rPr>
+          <w:highlight w:val="green"/>
+        </w:rPr>
+        <w:t>self-assessment</w:t>
+      </w:r>
+      <w:proofErr w:type="spellEnd"/>
+      <w:r>
+        <w:rPr>
+          <w:highlight w:val="green"/>
+        </w:rPr>
+        <w:t>/</w:t>
+      </w:r>
+      <w:proofErr w:type="spellStart"/>
+      <w:r>
+        <w:rPr>
+          <w:highlight w:val="green"/>
+        </w:rPr>
+        <w:t>student</w:t>
+      </w:r>
+      <w:proofErr w:type="spellEnd"/>
+      <w:r>
+        <w:rPr>
+          <w:highlight w:val="green"/>
+        </w:rPr>
+        <w:t>?</w:t>
+      </w:r>
+    </w:p>
     <w:p>
       <w:pPr>
         <w:pStyle w:val="Listenabsatz"/>
@@ -681,14 +869,19 @@
           <w:ilvl w:val="0"/>
           <w:numId w:val="1"/>
         </w:numPr>
-      </w:pPr>
-      <w:r>
-        <w:lastRenderedPageBreak/>
-        <w:t>Boxplots</w:t>
-      </w:r>
-      <w:r>
-        <w:t xml:space="preserve"> ersetzen durch Line Plots </w:t>
-      </w:r>
+        <w:rPr>
+          <w:highlight w:val="green"/>
+        </w:rPr>
+      </w:pPr>
+      <w:hyperlink r:id="rId5" w:history="1">
+        <w:r>
+          <w:rPr>
+            <w:rStyle w:val="Hyperlink"/>
+            <w:highlight w:val="green"/>
+          </w:rPr>
+          <w:t>https://cran.r-project.org/web/packages/sjPlot/vignettes/sjtitemanalysis.html</w:t>
+        </w:r>
+      </w:hyperlink>
     </w:p>
     <w:p>
       <w:pPr>
@@ -697,32 +890,12 @@
           <w:ilvl w:val="0"/>
           <w:numId w:val="1"/>
         </w:numPr>
-      </w:pPr>
-      <w:r>
-        <w:t xml:space="preserve">Deckeneffekte </w:t>
-      </w:r>
-    </w:p>
-    <w:p>
-      <w:pPr>
-        <w:pStyle w:val="Listenabsatz"/>
-        <w:numPr>
-          <w:ilvl w:val="0"/>
-          <w:numId w:val="1"/>
-        </w:numPr>
-      </w:pPr>
-      <w:r>
-        <w:t>Werte überprüfen,</w:t>
-      </w:r>
+        <w:rPr>
+          <w:highlight w:val="green"/>
+        </w:rPr>
+      </w:pPr>
       <w:bookmarkStart w:id="0" w:name="_GoBack"/>
       <w:bookmarkEnd w:id="0"/>
-      <w:r>
-        <w:t xml:space="preserve"> 0 weglassen als </w:t>
-      </w:r>
-      <w:proofErr w:type="spellStart"/>
-      <w:r>
-        <w:t>value</w:t>
-      </w:r>
-      <w:proofErr w:type="spellEnd"/>
     </w:p>
     <w:sectPr>
       <w:pgSz w:w="11906" w:h="16838"/>
@@ -1707,6 +1880,29 @@
       <w:szCs w:val="26"/>
     </w:rPr>
   </w:style>
+  <w:style w:type="character" w:styleId="Hyperlink">
+    <w:name w:val="Hyperlink"/>
+    <w:basedOn w:val="Absatz-Standardschriftart"/>
+    <w:uiPriority w:val="99"/>
+    <w:unhideWhenUsed/>
+    <w:rsid w:val="00646B6E"/>
+    <w:rPr>
+      <w:color w:val="0563C1" w:themeColor="hyperlink"/>
+      <w:u w:val="single"/>
+    </w:rPr>
+  </w:style>
+  <w:style w:type="character" w:styleId="NichtaufgelsteErwhnung">
+    <w:name w:val="Unresolved Mention"/>
+    <w:basedOn w:val="Absatz-Standardschriftart"/>
+    <w:uiPriority w:val="99"/>
+    <w:semiHidden/>
+    <w:unhideWhenUsed/>
+    <w:rsid w:val="00646B6E"/>
+    <w:rPr>
+      <w:color w:val="605E5C"/>
+      <w:shd w:val="clear" w:color="auto" w:fill="E1DFDD"/>
+    </w:rPr>
+  </w:style>
 </w:styles>
 </file>
 

</xml_diff>